<commit_message>
Created improvements sections to track things I want to add after the game is complete in order to improve upon the base design.
</commit_message>
<xml_diff>
--- a/Documents/Battle-Tank_Concept.docx
+++ b/Documents/Battle-Tank_Concept.docx
@@ -361,6 +361,81 @@
       <w:proofErr w:type="spellEnd"/>
       <w:r>
         <w:t xml:space="preserve"> for selecting menu options. </w:t>
+      </w:r>
+    </w:p>
+    <w:p>
+      <w:pPr>
+        <w:pStyle w:val="Heading1"/>
+        <w:rPr>
+          <w:u w:val="single"/>
+        </w:rPr>
+      </w:pPr>
+      <w:r>
+        <w:rPr>
+          <w:u w:val="single"/>
+        </w:rPr>
+        <w:t>Improvements</w:t>
+      </w:r>
+    </w:p>
+    <w:p>
+      <w:pPr>
+        <w:pStyle w:val="ListParagraph"/>
+        <w:numPr>
+          <w:ilvl w:val="0"/>
+          <w:numId w:val="1"/>
+        </w:numPr>
+      </w:pPr>
+      <w:r>
+        <w:t xml:space="preserve">Add level select to choose between the two levels. </w:t>
+      </w:r>
+    </w:p>
+    <w:p>
+      <w:pPr>
+        <w:pStyle w:val="ListParagraph"/>
+        <w:numPr>
+          <w:ilvl w:val="0"/>
+          <w:numId w:val="1"/>
+        </w:numPr>
+      </w:pPr>
+      <w:r>
+        <w:lastRenderedPageBreak/>
+        <w:t xml:space="preserve">Add teams, so players can play against the AI. </w:t>
+      </w:r>
+    </w:p>
+    <w:p>
+      <w:pPr>
+        <w:pStyle w:val="ListParagraph"/>
+        <w:numPr>
+          <w:ilvl w:val="0"/>
+          <w:numId w:val="1"/>
+        </w:numPr>
+      </w:pPr>
+      <w:r>
+        <w:t xml:space="preserve">Add an option to choose how many AI you wish to play against. </w:t>
+      </w:r>
+    </w:p>
+    <w:p>
+      <w:pPr>
+        <w:pStyle w:val="ListParagraph"/>
+        <w:numPr>
+          <w:ilvl w:val="0"/>
+          <w:numId w:val="1"/>
+        </w:numPr>
+      </w:pPr>
+      <w:r>
+        <w:t>Make low poly level night time, with new sky box.</w:t>
+      </w:r>
+    </w:p>
+    <w:p>
+      <w:pPr>
+        <w:pStyle w:val="ListParagraph"/>
+        <w:numPr>
+          <w:ilvl w:val="0"/>
+          <w:numId w:val="1"/>
+        </w:numPr>
+      </w:pPr>
+      <w:r>
+        <w:t xml:space="preserve">Make High poly level feel colder, with more snow than the other level. </w:t>
       </w:r>
       <w:bookmarkStart w:id="0" w:name="_GoBack"/>
       <w:bookmarkEnd w:id="0"/>

</xml_diff>

<commit_message>
Revert "Created improvements sections to track things I want to add after the game is complete in order to improve upon the base design."
This reverts commit 7f85cfbc52ee0ab157186c57295574485bb44f20.
</commit_message>
<xml_diff>
--- a/Documents/Battle-Tank_Concept.docx
+++ b/Documents/Battle-Tank_Concept.docx
@@ -361,81 +361,6 @@
       <w:proofErr w:type="spellEnd"/>
       <w:r>
         <w:t xml:space="preserve"> for selecting menu options. </w:t>
-      </w:r>
-    </w:p>
-    <w:p>
-      <w:pPr>
-        <w:pStyle w:val="Heading1"/>
-        <w:rPr>
-          <w:u w:val="single"/>
-        </w:rPr>
-      </w:pPr>
-      <w:r>
-        <w:rPr>
-          <w:u w:val="single"/>
-        </w:rPr>
-        <w:t>Improvements</w:t>
-      </w:r>
-    </w:p>
-    <w:p>
-      <w:pPr>
-        <w:pStyle w:val="ListParagraph"/>
-        <w:numPr>
-          <w:ilvl w:val="0"/>
-          <w:numId w:val="1"/>
-        </w:numPr>
-      </w:pPr>
-      <w:r>
-        <w:t xml:space="preserve">Add level select to choose between the two levels. </w:t>
-      </w:r>
-    </w:p>
-    <w:p>
-      <w:pPr>
-        <w:pStyle w:val="ListParagraph"/>
-        <w:numPr>
-          <w:ilvl w:val="0"/>
-          <w:numId w:val="1"/>
-        </w:numPr>
-      </w:pPr>
-      <w:r>
-        <w:lastRenderedPageBreak/>
-        <w:t xml:space="preserve">Add teams, so players can play against the AI. </w:t>
-      </w:r>
-    </w:p>
-    <w:p>
-      <w:pPr>
-        <w:pStyle w:val="ListParagraph"/>
-        <w:numPr>
-          <w:ilvl w:val="0"/>
-          <w:numId w:val="1"/>
-        </w:numPr>
-      </w:pPr>
-      <w:r>
-        <w:t xml:space="preserve">Add an option to choose how many AI you wish to play against. </w:t>
-      </w:r>
-    </w:p>
-    <w:p>
-      <w:pPr>
-        <w:pStyle w:val="ListParagraph"/>
-        <w:numPr>
-          <w:ilvl w:val="0"/>
-          <w:numId w:val="1"/>
-        </w:numPr>
-      </w:pPr>
-      <w:r>
-        <w:t>Make low poly level night time, with new sky box.</w:t>
-      </w:r>
-    </w:p>
-    <w:p>
-      <w:pPr>
-        <w:pStyle w:val="ListParagraph"/>
-        <w:numPr>
-          <w:ilvl w:val="0"/>
-          <w:numId w:val="1"/>
-        </w:numPr>
-      </w:pPr>
-      <w:r>
-        <w:t xml:space="preserve">Make High poly level feel colder, with more snow than the other level. </w:t>
       </w:r>
       <w:bookmarkStart w:id="0" w:name="_GoBack"/>
       <w:bookmarkEnd w:id="0"/>

</xml_diff>

<commit_message>
Revert "Revert "Created improvements sections to track things I want to add after the game is complete in order to improve upon the base design.""
This reverts commit 43103cebbe5e9b887a29aeab5957bd3474055a43.
</commit_message>
<xml_diff>
--- a/Documents/Battle-Tank_Concept.docx
+++ b/Documents/Battle-Tank_Concept.docx
@@ -361,6 +361,81 @@
       <w:proofErr w:type="spellEnd"/>
       <w:r>
         <w:t xml:space="preserve"> for selecting menu options. </w:t>
+      </w:r>
+    </w:p>
+    <w:p>
+      <w:pPr>
+        <w:pStyle w:val="Heading1"/>
+        <w:rPr>
+          <w:u w:val="single"/>
+        </w:rPr>
+      </w:pPr>
+      <w:r>
+        <w:rPr>
+          <w:u w:val="single"/>
+        </w:rPr>
+        <w:t>Improvements</w:t>
+      </w:r>
+    </w:p>
+    <w:p>
+      <w:pPr>
+        <w:pStyle w:val="ListParagraph"/>
+        <w:numPr>
+          <w:ilvl w:val="0"/>
+          <w:numId w:val="1"/>
+        </w:numPr>
+      </w:pPr>
+      <w:r>
+        <w:t xml:space="preserve">Add level select to choose between the two levels. </w:t>
+      </w:r>
+    </w:p>
+    <w:p>
+      <w:pPr>
+        <w:pStyle w:val="ListParagraph"/>
+        <w:numPr>
+          <w:ilvl w:val="0"/>
+          <w:numId w:val="1"/>
+        </w:numPr>
+      </w:pPr>
+      <w:r>
+        <w:lastRenderedPageBreak/>
+        <w:t xml:space="preserve">Add teams, so players can play against the AI. </w:t>
+      </w:r>
+    </w:p>
+    <w:p>
+      <w:pPr>
+        <w:pStyle w:val="ListParagraph"/>
+        <w:numPr>
+          <w:ilvl w:val="0"/>
+          <w:numId w:val="1"/>
+        </w:numPr>
+      </w:pPr>
+      <w:r>
+        <w:t xml:space="preserve">Add an option to choose how many AI you wish to play against. </w:t>
+      </w:r>
+    </w:p>
+    <w:p>
+      <w:pPr>
+        <w:pStyle w:val="ListParagraph"/>
+        <w:numPr>
+          <w:ilvl w:val="0"/>
+          <w:numId w:val="1"/>
+        </w:numPr>
+      </w:pPr>
+      <w:r>
+        <w:t>Make low poly level night time, with new sky box.</w:t>
+      </w:r>
+    </w:p>
+    <w:p>
+      <w:pPr>
+        <w:pStyle w:val="ListParagraph"/>
+        <w:numPr>
+          <w:ilvl w:val="0"/>
+          <w:numId w:val="1"/>
+        </w:numPr>
+      </w:pPr>
+      <w:r>
+        <w:t xml:space="preserve">Make High poly level feel colder, with more snow than the other level. </w:t>
       </w:r>
       <w:bookmarkStart w:id="0" w:name="_GoBack"/>
       <w:bookmarkEnd w:id="0"/>

</xml_diff>

<commit_message>
Created an auto turret pawn that will fire at the player.
</commit_message>
<xml_diff>
--- a/Documents/Battle-Tank_Concept.docx
+++ b/Documents/Battle-Tank_Concept.docx
@@ -436,6 +436,30 @@
       </w:pPr>
       <w:r>
         <w:t xml:space="preserve">Make High poly level feel colder, with more snow than the other level. </w:t>
+      </w:r>
+    </w:p>
+    <w:p>
+      <w:pPr>
+        <w:pStyle w:val="ListParagraph"/>
+        <w:numPr>
+          <w:ilvl w:val="0"/>
+          <w:numId w:val="1"/>
+        </w:numPr>
+      </w:pPr>
+      <w:r>
+        <w:t>Make the start neutral and capturable after being in an area near them for a certain amount of time.</w:t>
+      </w:r>
+    </w:p>
+    <w:p>
+      <w:pPr>
+        <w:pStyle w:val="ListParagraph"/>
+        <w:numPr>
+          <w:ilvl w:val="1"/>
+          <w:numId w:val="1"/>
+        </w:numPr>
+      </w:pPr>
+      <w:r>
+        <w:t>Turret will change color to team association</w:t>
       </w:r>
       <w:bookmarkStart w:id="0" w:name="_GoBack"/>
       <w:bookmarkEnd w:id="0"/>
@@ -468,7 +492,7 @@
         <w:rFonts w:ascii="Calibri" w:eastAsiaTheme="minorHAnsi" w:hAnsi="Calibri" w:cs="Calibri" w:hint="default"/>
       </w:rPr>
     </w:lvl>
-    <w:lvl w:ilvl="1" w:tplc="04090003" w:tentative="1">
+    <w:lvl w:ilvl="1" w:tplc="04090003">
       <w:start w:val="1"/>
       <w:numFmt w:val="bullet"/>
       <w:lvlText w:val="o"/>

</xml_diff>

<commit_message>
Added ability for player to switch between first and 3rd person question.
</commit_message>
<xml_diff>
--- a/Documents/Battle-Tank_Concept.docx
+++ b/Documents/Battle-Tank_Concept.docx
@@ -461,10 +461,65 @@
       <w:r>
         <w:t>Turret will change color to team association</w:t>
       </w:r>
+    </w:p>
+    <w:p>
+      <w:pPr>
+        <w:pStyle w:val="Heading1"/>
+        <w:rPr>
+          <w:u w:val="single"/>
+        </w:rPr>
+      </w:pPr>
+      <w:r>
+        <w:rPr>
+          <w:u w:val="single"/>
+        </w:rPr>
+        <w:t>Resources</w:t>
+      </w:r>
+    </w:p>
+    <w:p>
+      <w:r>
+        <w:t xml:space="preserve">Font: Grunge Tank by </w:t>
+      </w:r>
+      <w:proofErr w:type="spellStart"/>
+      <w:r>
+        <w:t>NalGames</w:t>
+      </w:r>
+      <w:proofErr w:type="spellEnd"/>
+    </w:p>
+    <w:p>
+      <w:r>
+        <w:t xml:space="preserve">Music: </w:t>
+      </w:r>
+      <w:hyperlink r:id="rId5" w:history="1">
+        <w:r>
+          <w:rPr>
+            <w:rStyle w:val="Hyperlink"/>
+          </w:rPr>
+          <w:t>http://www.bensound.com/royalty-free-music</w:t>
+        </w:r>
+      </w:hyperlink>
+      <w:r>
+        <w:t xml:space="preserve"> </w:t>
+      </w:r>
+    </w:p>
+    <w:p>
+      <w:r>
+        <w:t xml:space="preserve">Textures: </w:t>
+      </w:r>
+      <w:hyperlink r:id="rId6" w:history="1">
+        <w:r>
+          <w:rPr>
+            <w:rStyle w:val="Hyperlink"/>
+          </w:rPr>
+          <w:t>http://www.textures.com/</w:t>
+        </w:r>
+      </w:hyperlink>
+      <w:r>
+        <w:t xml:space="preserve"> </w:t>
+      </w:r>
       <w:bookmarkStart w:id="0" w:name="_GoBack"/>
       <w:bookmarkEnd w:id="0"/>
     </w:p>
-    <w:p/>
     <w:sectPr>
       <w:pgSz w:w="12240" w:h="15840"/>
       <w:pgMar w:top="1440" w:right="1440" w:bottom="1440" w:left="1440" w:header="708" w:footer="708" w:gutter="0"/>
@@ -1133,6 +1188,17 @@
       <w:szCs w:val="26"/>
     </w:rPr>
   </w:style>
+  <w:style w:type="character" w:styleId="Hyperlink">
+    <w:name w:val="Hyperlink"/>
+    <w:basedOn w:val="DefaultParagraphFont"/>
+    <w:uiPriority w:val="99"/>
+    <w:unhideWhenUsed/>
+    <w:rsid w:val="005F5407"/>
+    <w:rPr>
+      <w:color w:val="0563C1" w:themeColor="hyperlink"/>
+      <w:u w:val="single"/>
+    </w:rPr>
+  </w:style>
 </w:styles>
 </file>
 

</xml_diff>

<commit_message>
Hooked up second player hook to the main. Fixed it so the second player will spawn in on split screen. Second player is now controlled by the controller, and fixed HUD scalling. Need to fix bottom players aiming, not correctly calculating where cross hair is.
</commit_message>
<xml_diff>
--- a/Documents/Battle-Tank_Concept.docx
+++ b/Documents/Battle-Tank_Concept.docx
@@ -363,6 +363,7 @@
         <w:t xml:space="preserve"> for selecting menu options. </w:t>
       </w:r>
     </w:p>
+    <w:p/>
     <w:p>
       <w:pPr>
         <w:pStyle w:val="Heading1"/>
@@ -374,6 +375,7 @@
         <w:rPr>
           <w:u w:val="single"/>
         </w:rPr>
+        <w:lastRenderedPageBreak/>
         <w:t>Improvements</w:t>
       </w:r>
     </w:p>
@@ -386,21 +388,10 @@
         </w:numPr>
       </w:pPr>
       <w:r>
-        <w:t xml:space="preserve">Add level select to choose between the two levels. </w:t>
-      </w:r>
-    </w:p>
-    <w:p>
-      <w:pPr>
-        <w:pStyle w:val="ListParagraph"/>
-        <w:numPr>
-          <w:ilvl w:val="0"/>
-          <w:numId w:val="1"/>
-        </w:numPr>
-      </w:pPr>
-      <w:r>
-        <w:lastRenderedPageBreak/>
         <w:t xml:space="preserve">Add teams, so players can play against the AI. </w:t>
       </w:r>
+      <w:bookmarkStart w:id="0" w:name="_GoBack"/>
+      <w:bookmarkEnd w:id="0"/>
     </w:p>
     <w:p>
       <w:pPr>
@@ -423,6 +414,30 @@
         </w:numPr>
       </w:pPr>
       <w:r>
+        <w:t>Make the start neutral and capturable after being in an area near them for a certain amount of time.</w:t>
+      </w:r>
+    </w:p>
+    <w:p>
+      <w:pPr>
+        <w:pStyle w:val="ListParagraph"/>
+        <w:numPr>
+          <w:ilvl w:val="1"/>
+          <w:numId w:val="1"/>
+        </w:numPr>
+      </w:pPr>
+      <w:r>
+        <w:t>Turret will change color to team association</w:t>
+      </w:r>
+    </w:p>
+    <w:p>
+      <w:pPr>
+        <w:pStyle w:val="ListParagraph"/>
+        <w:numPr>
+          <w:ilvl w:val="0"/>
+          <w:numId w:val="1"/>
+        </w:numPr>
+      </w:pPr>
+      <w:r>
         <w:t>Make low poly level night time, with new sky box.</w:t>
       </w:r>
     </w:p>
@@ -436,30 +451,6 @@
       </w:pPr>
       <w:r>
         <w:t xml:space="preserve">Make High poly level feel colder, with more snow than the other level. </w:t>
-      </w:r>
-    </w:p>
-    <w:p>
-      <w:pPr>
-        <w:pStyle w:val="ListParagraph"/>
-        <w:numPr>
-          <w:ilvl w:val="0"/>
-          <w:numId w:val="1"/>
-        </w:numPr>
-      </w:pPr>
-      <w:r>
-        <w:t>Make the start neutral and capturable after being in an area near them for a certain amount of time.</w:t>
-      </w:r>
-    </w:p>
-    <w:p>
-      <w:pPr>
-        <w:pStyle w:val="ListParagraph"/>
-        <w:numPr>
-          <w:ilvl w:val="1"/>
-          <w:numId w:val="1"/>
-        </w:numPr>
-      </w:pPr>
-      <w:r>
-        <w:t>Turret will change color to team association</w:t>
       </w:r>
     </w:p>
     <w:p>
@@ -517,8 +508,6 @@
       <w:r>
         <w:t xml:space="preserve"> </w:t>
       </w:r>
-      <w:bookmarkStart w:id="0" w:name="_GoBack"/>
-      <w:bookmarkEnd w:id="0"/>
     </w:p>
     <w:sectPr>
       <w:pgSz w:w="12240" w:h="15840"/>

</xml_diff>

<commit_message>
Updated doc, removed items I have finished adding, and added two new items to add.
</commit_message>
<xml_diff>
--- a/Documents/Battle-Tank_Concept.docx
+++ b/Documents/Battle-Tank_Concept.docx
@@ -352,15 +352,7 @@
         </w:numPr>
       </w:pPr>
       <w:r>
-        <w:t xml:space="preserve">UI </w:t>
-      </w:r>
-      <w:proofErr w:type="spellStart"/>
-      <w:r>
-        <w:t>bloops</w:t>
-      </w:r>
-      <w:proofErr w:type="spellEnd"/>
-      <w:r>
-        <w:t xml:space="preserve"> for selecting menu options. </w:t>
+        <w:t xml:space="preserve">UI bloops for selecting menu options. </w:t>
       </w:r>
     </w:p>
     <w:p/>
@@ -388,7 +380,31 @@
         </w:numPr>
       </w:pPr>
       <w:r>
-        <w:t xml:space="preserve">Add teams, so players can play against the AI. </w:t>
+        <w:t>Add goal UI at beginning. Ex “Destroy Enemy Team Tanks”</w:t>
+      </w:r>
+    </w:p>
+    <w:p>
+      <w:pPr>
+        <w:pStyle w:val="ListParagraph"/>
+        <w:numPr>
+          <w:ilvl w:val="0"/>
+          <w:numId w:val="1"/>
+        </w:numPr>
+      </w:pPr>
+      <w:r>
+        <w:t xml:space="preserve">Add Victory UI. Ex. Blue or Red team wins. </w:t>
+      </w:r>
+    </w:p>
+    <w:p>
+      <w:pPr>
+        <w:pStyle w:val="ListParagraph"/>
+        <w:numPr>
+          <w:ilvl w:val="1"/>
+          <w:numId w:val="1"/>
+        </w:numPr>
+      </w:pPr>
+      <w:r>
+        <w:t xml:space="preserve">This should also tell the player how to return to the main menu. </w:t>
       </w:r>
       <w:bookmarkStart w:id="0" w:name="_GoBack"/>
       <w:bookmarkEnd w:id="0"/>
@@ -402,19 +418,13 @@
         </w:numPr>
       </w:pPr>
       <w:r>
-        <w:t xml:space="preserve">Add an option to choose how many AI you wish to play against. </w:t>
-      </w:r>
-    </w:p>
-    <w:p>
-      <w:pPr>
-        <w:pStyle w:val="ListParagraph"/>
-        <w:numPr>
-          <w:ilvl w:val="0"/>
-          <w:numId w:val="1"/>
-        </w:numPr>
-      </w:pPr>
-      <w:r>
-        <w:t>Make the start neutral and capturable after being in an area near them for a certain amount of time.</w:t>
+        <w:t xml:space="preserve">Make the </w:t>
+      </w:r>
+      <w:r>
+        <w:t xml:space="preserve">turrets </w:t>
+      </w:r>
+      <w:r>
+        <w:t>start neutral and capturable after being in an area near them for a certain amount of time.</w:t>
       </w:r>
     </w:p>
     <w:p>
@@ -469,13 +479,8 @@
     </w:p>
     <w:p>
       <w:r>
-        <w:t xml:space="preserve">Font: Grunge Tank by </w:t>
-      </w:r>
-      <w:proofErr w:type="spellStart"/>
-      <w:r>
-        <w:t>NalGames</w:t>
-      </w:r>
-      <w:proofErr w:type="spellEnd"/>
+        <w:t>Font: Grunge Tank by NalGames</w:t>
+      </w:r>
     </w:p>
     <w:p>
       <w:r>

</xml_diff>

<commit_message>
updated completed task in tank conecpt doc. Added UI that tracks tanks remaining on the field. Fixed bug where tanks would be stuck on their first target. Created win/lost and objective text for player HUD. Removed need for player and AI to have reference to the spawner. Tank iterators are now self contained.
</commit_message>
<xml_diff>
--- a/Documents/Battle-Tank_Concept.docx
+++ b/Documents/Battle-Tank_Concept.docx
@@ -380,19 +380,13 @@
         </w:numPr>
       </w:pPr>
       <w:r>
-        <w:t>Add goal UI at beginning. Ex “Destroy Enemy Team Tanks”</w:t>
-      </w:r>
-    </w:p>
-    <w:p>
-      <w:pPr>
-        <w:pStyle w:val="ListParagraph"/>
-        <w:numPr>
-          <w:ilvl w:val="0"/>
-          <w:numId w:val="1"/>
-        </w:numPr>
-      </w:pPr>
-      <w:r>
-        <w:t xml:space="preserve">Add Victory UI. Ex. Blue or Red team wins. </w:t>
+        <w:t xml:space="preserve">Make the </w:t>
+      </w:r>
+      <w:r>
+        <w:t xml:space="preserve">turrets </w:t>
+      </w:r>
+      <w:r>
+        <w:t>start neutral and capturable after being in an area near them for a certain amount of time.</w:t>
       </w:r>
     </w:p>
     <w:p>
@@ -404,40 +398,70 @@
         </w:numPr>
       </w:pPr>
       <w:r>
-        <w:t xml:space="preserve">This should also tell the player how to return to the main menu. </w:t>
+        <w:t>Turret will change color to team association</w:t>
+      </w:r>
+    </w:p>
+    <w:p>
+      <w:pPr>
+        <w:pStyle w:val="ListParagraph"/>
+        <w:numPr>
+          <w:ilvl w:val="0"/>
+          <w:numId w:val="1"/>
+        </w:numPr>
+      </w:pPr>
+      <w:r>
+        <w:t>Make tanks create an explosion on death.</w:t>
+      </w:r>
+    </w:p>
+    <w:p>
+      <w:pPr>
+        <w:pStyle w:val="ListParagraph"/>
+        <w:numPr>
+          <w:ilvl w:val="1"/>
+          <w:numId w:val="1"/>
+        </w:numPr>
+      </w:pPr>
+      <w:r>
+        <w:t>Easiest done by creating a death actor the tank drops on death, that destroys itself after a short time.</w:t>
+      </w:r>
+    </w:p>
+    <w:p>
+      <w:pPr>
+        <w:pStyle w:val="ListParagraph"/>
+        <w:numPr>
+          <w:ilvl w:val="0"/>
+          <w:numId w:val="1"/>
+        </w:numPr>
+      </w:pPr>
+      <w:r>
+        <w:t xml:space="preserve">Handle player death more appropriately. </w:t>
+      </w:r>
+    </w:p>
+    <w:p>
+      <w:pPr>
+        <w:pStyle w:val="ListParagraph"/>
+        <w:numPr>
+          <w:ilvl w:val="1"/>
+          <w:numId w:val="1"/>
+        </w:numPr>
+      </w:pPr>
+      <w:r>
+        <w:t xml:space="preserve">Turn off specific UI elements after destroying tank, etc. </w:t>
+      </w:r>
+    </w:p>
+    <w:p>
+      <w:pPr>
+        <w:pStyle w:val="ListParagraph"/>
+        <w:numPr>
+          <w:ilvl w:val="1"/>
+          <w:numId w:val="1"/>
+        </w:numPr>
+      </w:pPr>
+      <w:r>
+        <w:t>Add if valid checks.</w:t>
       </w:r>
       <w:bookmarkStart w:id="0" w:name="_GoBack"/>
       <w:bookmarkEnd w:id="0"/>
-    </w:p>
-    <w:p>
-      <w:pPr>
-        <w:pStyle w:val="ListParagraph"/>
-        <w:numPr>
-          <w:ilvl w:val="0"/>
-          <w:numId w:val="1"/>
-        </w:numPr>
-      </w:pPr>
-      <w:r>
-        <w:t xml:space="preserve">Make the </w:t>
-      </w:r>
-      <w:r>
-        <w:t xml:space="preserve">turrets </w:t>
-      </w:r>
-      <w:r>
-        <w:t>start neutral and capturable after being in an area near them for a certain amount of time.</w:t>
-      </w:r>
-    </w:p>
-    <w:p>
-      <w:pPr>
-        <w:pStyle w:val="ListParagraph"/>
-        <w:numPr>
-          <w:ilvl w:val="1"/>
-          <w:numId w:val="1"/>
-        </w:numPr>
-      </w:pPr>
-      <w:r>
-        <w:t>Turret will change color to team association</w:t>
-      </w:r>
     </w:p>
     <w:p>
       <w:pPr>

</xml_diff>

<commit_message>
Made turrets capturable by setting your tank in a near by area. Made the tanks create an explosion upon death. Updated project document to correctly track the changes I have completed.
</commit_message>
<xml_diff>
--- a/Documents/Battle-Tank_Concept.docx
+++ b/Documents/Battle-Tank_Concept.docx
@@ -352,7 +352,15 @@
         </w:numPr>
       </w:pPr>
       <w:r>
-        <w:t xml:space="preserve">UI bloops for selecting menu options. </w:t>
+        <w:t xml:space="preserve">UI </w:t>
+      </w:r>
+      <w:proofErr w:type="spellStart"/>
+      <w:r>
+        <w:t>bloops</w:t>
+      </w:r>
+      <w:proofErr w:type="spellEnd"/>
+      <w:r>
+        <w:t xml:space="preserve"> for selecting menu options. </w:t>
       </w:r>
     </w:p>
     <w:p/>
@@ -379,89 +387,47 @@
           <w:numId w:val="1"/>
         </w:numPr>
       </w:pPr>
-      <w:r>
-        <w:t xml:space="preserve">Make the </w:t>
-      </w:r>
-      <w:r>
-        <w:t xml:space="preserve">turrets </w:t>
-      </w:r>
-      <w:r>
-        <w:t>start neutral and capturable after being in an area near them for a certain amount of time.</w:t>
-      </w:r>
-    </w:p>
-    <w:p>
-      <w:pPr>
-        <w:pStyle w:val="ListParagraph"/>
-        <w:numPr>
-          <w:ilvl w:val="1"/>
-          <w:numId w:val="1"/>
-        </w:numPr>
-      </w:pPr>
-      <w:r>
-        <w:t>Turret will change color to team association</w:t>
-      </w:r>
-    </w:p>
-    <w:p>
-      <w:pPr>
-        <w:pStyle w:val="ListParagraph"/>
-        <w:numPr>
-          <w:ilvl w:val="0"/>
-          <w:numId w:val="1"/>
-        </w:numPr>
-      </w:pPr>
-      <w:r>
-        <w:t>Make tanks create an explosion on death.</w:t>
-      </w:r>
-    </w:p>
-    <w:p>
-      <w:pPr>
-        <w:pStyle w:val="ListParagraph"/>
-        <w:numPr>
-          <w:ilvl w:val="1"/>
-          <w:numId w:val="1"/>
-        </w:numPr>
-      </w:pPr>
-      <w:r>
-        <w:t>Easiest done by creating a death actor the tank drops on death, that destroys itself after a short time.</w:t>
-      </w:r>
-    </w:p>
-    <w:p>
-      <w:pPr>
-        <w:pStyle w:val="ListParagraph"/>
-        <w:numPr>
-          <w:ilvl w:val="0"/>
-          <w:numId w:val="1"/>
-        </w:numPr>
-      </w:pPr>
-      <w:r>
-        <w:t xml:space="preserve">Handle player death more appropriately. </w:t>
-      </w:r>
-    </w:p>
-    <w:p>
-      <w:pPr>
-        <w:pStyle w:val="ListParagraph"/>
-        <w:numPr>
-          <w:ilvl w:val="1"/>
-          <w:numId w:val="1"/>
-        </w:numPr>
-      </w:pPr>
-      <w:r>
-        <w:t xml:space="preserve">Turn off specific UI elements after destroying tank, etc. </w:t>
-      </w:r>
-    </w:p>
-    <w:p>
-      <w:pPr>
-        <w:pStyle w:val="ListParagraph"/>
-        <w:numPr>
-          <w:ilvl w:val="1"/>
-          <w:numId w:val="1"/>
-        </w:numPr>
-      </w:pPr>
-      <w:r>
-        <w:t>Add if valid checks.</w:t>
-      </w:r>
       <w:bookmarkStart w:id="0" w:name="_GoBack"/>
       <w:bookmarkEnd w:id="0"/>
+      <w:r>
+        <w:t xml:space="preserve">Add a ammo pick up. </w:t>
+      </w:r>
+    </w:p>
+    <w:p>
+      <w:pPr>
+        <w:pStyle w:val="ListParagraph"/>
+        <w:numPr>
+          <w:ilvl w:val="0"/>
+          <w:numId w:val="1"/>
+        </w:numPr>
+      </w:pPr>
+      <w:r>
+        <w:t xml:space="preserve">Handle player death more appropriately. </w:t>
+      </w:r>
+    </w:p>
+    <w:p>
+      <w:pPr>
+        <w:pStyle w:val="ListParagraph"/>
+        <w:numPr>
+          <w:ilvl w:val="1"/>
+          <w:numId w:val="1"/>
+        </w:numPr>
+      </w:pPr>
+      <w:r>
+        <w:t xml:space="preserve">Turn off specific UI elements after destroying tank, etc. </w:t>
+      </w:r>
+    </w:p>
+    <w:p>
+      <w:pPr>
+        <w:pStyle w:val="ListParagraph"/>
+        <w:numPr>
+          <w:ilvl w:val="1"/>
+          <w:numId w:val="1"/>
+        </w:numPr>
+      </w:pPr>
+      <w:r>
+        <w:t>Add if valid checks.</w:t>
+      </w:r>
     </w:p>
     <w:p>
       <w:pPr>
@@ -503,8 +469,13 @@
     </w:p>
     <w:p>
       <w:r>
-        <w:t>Font: Grunge Tank by NalGames</w:t>
-      </w:r>
+        <w:t xml:space="preserve">Font: Grunge Tank by </w:t>
+      </w:r>
+      <w:proofErr w:type="spellStart"/>
+      <w:r>
+        <w:t>NalGames</w:t>
+      </w:r>
+      <w:proofErr w:type="spellEnd"/>
     </w:p>
     <w:p>
       <w:r>

</xml_diff>

<commit_message>
Created ammo creates, which will work for both the player and AI. The tank will pick up the ammo upon colliding with it, if they're not at full ammo. The Ammos have been fitted with a suitable texture.
</commit_message>
<xml_diff>
--- a/Documents/Battle-Tank_Concept.docx
+++ b/Documents/Battle-Tank_Concept.docx
@@ -352,15 +352,7 @@
         </w:numPr>
       </w:pPr>
       <w:r>
-        <w:t xml:space="preserve">UI </w:t>
-      </w:r>
-      <w:proofErr w:type="spellStart"/>
-      <w:r>
-        <w:t>bloops</w:t>
-      </w:r>
-      <w:proofErr w:type="spellEnd"/>
-      <w:r>
-        <w:t xml:space="preserve"> for selecting menu options. </w:t>
+        <w:t xml:space="preserve">UI bloops for selecting menu options. </w:t>
       </w:r>
     </w:p>
     <w:p/>
@@ -390,18 +382,6 @@
       <w:bookmarkStart w:id="0" w:name="_GoBack"/>
       <w:bookmarkEnd w:id="0"/>
       <w:r>
-        <w:t xml:space="preserve">Add a ammo pick up. </w:t>
-      </w:r>
-    </w:p>
-    <w:p>
-      <w:pPr>
-        <w:pStyle w:val="ListParagraph"/>
-        <w:numPr>
-          <w:ilvl w:val="0"/>
-          <w:numId w:val="1"/>
-        </w:numPr>
-      </w:pPr>
-      <w:r>
         <w:t xml:space="preserve">Handle player death more appropriately. </w:t>
       </w:r>
     </w:p>
@@ -469,13 +449,8 @@
     </w:p>
     <w:p>
       <w:r>
-        <w:t xml:space="preserve">Font: Grunge Tank by </w:t>
-      </w:r>
-      <w:proofErr w:type="spellStart"/>
-      <w:r>
-        <w:t>NalGames</w:t>
-      </w:r>
-      <w:proofErr w:type="spellEnd"/>
+        <w:t>Font: Grunge Tank by NalGames</w:t>
+      </w:r>
     </w:p>
     <w:p>
       <w:r>

</xml_diff>

<commit_message>
Improved how tanks handle death. Now shut down necessary UI to avoid throwing any errors.
</commit_message>
<xml_diff>
--- a/Documents/Battle-Tank_Concept.docx
+++ b/Documents/Battle-Tank_Concept.docx
@@ -352,7 +352,15 @@
         </w:numPr>
       </w:pPr>
       <w:r>
-        <w:t xml:space="preserve">UI bloops for selecting menu options. </w:t>
+        <w:t xml:space="preserve">UI </w:t>
+      </w:r>
+      <w:proofErr w:type="spellStart"/>
+      <w:r>
+        <w:t>bloops</w:t>
+      </w:r>
+      <w:proofErr w:type="spellEnd"/>
+      <w:r>
+        <w:t xml:space="preserve"> for selecting menu options. </w:t>
       </w:r>
     </w:p>
     <w:p/>
@@ -379,47 +387,11 @@
           <w:numId w:val="1"/>
         </w:numPr>
       </w:pPr>
+      <w:r>
+        <w:t>Make low poly level night time, with new sky box.</w:t>
+      </w:r>
       <w:bookmarkStart w:id="0" w:name="_GoBack"/>
       <w:bookmarkEnd w:id="0"/>
-      <w:r>
-        <w:t xml:space="preserve">Handle player death more appropriately. </w:t>
-      </w:r>
-    </w:p>
-    <w:p>
-      <w:pPr>
-        <w:pStyle w:val="ListParagraph"/>
-        <w:numPr>
-          <w:ilvl w:val="1"/>
-          <w:numId w:val="1"/>
-        </w:numPr>
-      </w:pPr>
-      <w:r>
-        <w:t xml:space="preserve">Turn off specific UI elements after destroying tank, etc. </w:t>
-      </w:r>
-    </w:p>
-    <w:p>
-      <w:pPr>
-        <w:pStyle w:val="ListParagraph"/>
-        <w:numPr>
-          <w:ilvl w:val="1"/>
-          <w:numId w:val="1"/>
-        </w:numPr>
-      </w:pPr>
-      <w:r>
-        <w:t>Add if valid checks.</w:t>
-      </w:r>
-    </w:p>
-    <w:p>
-      <w:pPr>
-        <w:pStyle w:val="ListParagraph"/>
-        <w:numPr>
-          <w:ilvl w:val="0"/>
-          <w:numId w:val="1"/>
-        </w:numPr>
-      </w:pPr>
-      <w:r>
-        <w:t>Make low poly level night time, with new sky box.</w:t>
-      </w:r>
     </w:p>
     <w:p>
       <w:pPr>
@@ -449,8 +421,13 @@
     </w:p>
     <w:p>
       <w:r>
-        <w:t>Font: Grunge Tank by NalGames</w:t>
-      </w:r>
+        <w:t xml:space="preserve">Font: Grunge Tank by </w:t>
+      </w:r>
+      <w:proofErr w:type="spellStart"/>
+      <w:r>
+        <w:t>NalGames</w:t>
+      </w:r>
+      <w:proofErr w:type="spellEnd"/>
     </w:p>
     <w:p>
       <w:r>

</xml_diff>

<commit_message>
Finished off final touches on the main menu and levels. Fixed it so that the AI will not run out of ammo.
</commit_message>
<xml_diff>
--- a/Documents/Battle-Tank_Concept.docx
+++ b/Documents/Battle-Tank_Concept.docx
@@ -371,51 +371,13 @@
           <w:u w:val="single"/>
         </w:rPr>
       </w:pPr>
+      <w:bookmarkStart w:id="0" w:name="_GoBack"/>
+      <w:bookmarkEnd w:id="0"/>
       <w:r>
         <w:rPr>
           <w:u w:val="single"/>
         </w:rPr>
         <w:lastRenderedPageBreak/>
-        <w:t>Improvements</w:t>
-      </w:r>
-    </w:p>
-    <w:p>
-      <w:pPr>
-        <w:pStyle w:val="ListParagraph"/>
-        <w:numPr>
-          <w:ilvl w:val="0"/>
-          <w:numId w:val="1"/>
-        </w:numPr>
-      </w:pPr>
-      <w:r>
-        <w:t>Make low poly level night time, with new sky box.</w:t>
-      </w:r>
-      <w:bookmarkStart w:id="0" w:name="_GoBack"/>
-      <w:bookmarkEnd w:id="0"/>
-    </w:p>
-    <w:p>
-      <w:pPr>
-        <w:pStyle w:val="ListParagraph"/>
-        <w:numPr>
-          <w:ilvl w:val="0"/>
-          <w:numId w:val="1"/>
-        </w:numPr>
-      </w:pPr>
-      <w:r>
-        <w:t xml:space="preserve">Make High poly level feel colder, with more snow than the other level. </w:t>
-      </w:r>
-    </w:p>
-    <w:p>
-      <w:pPr>
-        <w:pStyle w:val="Heading1"/>
-        <w:rPr>
-          <w:u w:val="single"/>
-        </w:rPr>
-      </w:pPr>
-      <w:r>
-        <w:rPr>
-          <w:u w:val="single"/>
-        </w:rPr>
         <w:t>Resources</w:t>
       </w:r>
     </w:p>

</xml_diff>